<commit_message>
Initial commit of third lab
</commit_message>
<xml_diff>
--- a/Lab_3_Eratosthenes/Lab_3_Cristina_Tarna.docx
+++ b/Lab_3_Eratosthenes/Lab_3_Cristina_Tarna.docx
@@ -1708,10 +1708,10 @@
           <w:noProof/>
         </w:rPr>
         <w:drawing>
-          <wp:inline distT="0" distB="0" distL="0" distR="0" wp14:anchorId="47FB8516" wp14:editId="3FADFAA3">
-            <wp:extent cx="6479540" cy="5617210"/>
-            <wp:effectExtent l="0" t="0" r="0" b="2540"/>
-            <wp:docPr id="3" name="Picture 3"/>
+          <wp:inline distT="0" distB="0" distL="0" distR="0" wp14:anchorId="39AC1156" wp14:editId="649F2D13">
+            <wp:extent cx="4998613" cy="3326204"/>
+            <wp:effectExtent l="0" t="0" r="0" b="7620"/>
+            <wp:docPr id="19" name="Picture 19"/>
             <wp:cNvGraphicFramePr>
               <a:graphicFrameLocks xmlns:a="http://schemas.openxmlformats.org/drawingml/2006/main" noChangeAspect="1"/>
             </wp:cNvGraphicFramePr>
@@ -1731,7 +1731,7 @@
                   <pic:spPr>
                     <a:xfrm>
                       <a:off x="0" y="0"/>
-                      <a:ext cx="6479540" cy="5617210"/>
+                      <a:ext cx="5013093" cy="3335839"/>
                     </a:xfrm>
                     <a:prstGeom prst="rect">
                       <a:avLst/>
@@ -1775,36 +1775,25 @@
         <w:rPr>
           <w:b/>
           <w:bCs/>
-          <w:sz w:val="24"/>
-          <w:szCs w:val="24"/>
-        </w:rPr>
-      </w:pPr>
-      <w:r>
-        <w:rPr>
-          <w:b/>
-          <w:bCs/>
-        </w:rPr>
-        <w:br w:type="page"/>
-      </w:r>
-    </w:p>
-    <w:p>
-      <w:pPr>
-        <w:pStyle w:val="BodyText"/>
-        <w:spacing w:before="137" w:line="360" w:lineRule="auto"/>
-        <w:ind w:left="284" w:right="766"/>
-        <w:rPr>
-          <w:b/>
-          <w:bCs/>
-          <w:lang w:val="en-GB"/>
-        </w:rPr>
-      </w:pPr>
-      <w:r>
-        <w:rPr>
-          <w:b/>
-          <w:bCs/>
-          <w:lang w:val="en-GB"/>
-        </w:rPr>
-        <w:lastRenderedPageBreak/>
+        </w:rPr>
+      </w:pPr>
+    </w:p>
+    <w:p>
+      <w:pPr>
+        <w:widowControl/>
+        <w:autoSpaceDE/>
+        <w:autoSpaceDN/>
+        <w:spacing w:after="160" w:line="259" w:lineRule="auto"/>
+        <w:rPr>
+          <w:b/>
+          <w:bCs/>
+        </w:rPr>
+      </w:pPr>
+      <w:r>
+        <w:rPr>
+          <w:b/>
+          <w:bCs/>
+        </w:rPr>
         <w:t>The plot:</w:t>
       </w:r>
     </w:p>
@@ -1824,10 +1813,10 @@
           <w:noProof/>
         </w:rPr>
         <w:drawing>
-          <wp:inline distT="0" distB="0" distL="0" distR="0" wp14:anchorId="07208276" wp14:editId="2E32828D">
-            <wp:extent cx="6383536" cy="4943475"/>
-            <wp:effectExtent l="0" t="0" r="0" b="0"/>
-            <wp:docPr id="4" name="Picture 4"/>
+          <wp:inline distT="0" distB="0" distL="0" distR="0" wp14:anchorId="3620D66C" wp14:editId="24CEAF40">
+            <wp:extent cx="4905375" cy="3867150"/>
+            <wp:effectExtent l="0" t="0" r="9525" b="0"/>
+            <wp:docPr id="1" name="Picture 1"/>
             <wp:cNvGraphicFramePr>
               <a:graphicFrameLocks xmlns:a="http://schemas.openxmlformats.org/drawingml/2006/main" noChangeAspect="1"/>
             </wp:cNvGraphicFramePr>
@@ -1847,7 +1836,7 @@
                   <pic:spPr>
                     <a:xfrm>
                       <a:off x="0" y="0"/>
-                      <a:ext cx="6707712" cy="5194520"/>
+                      <a:ext cx="4905375" cy="3867150"/>
                     </a:xfrm>
                     <a:prstGeom prst="rect">
                       <a:avLst/>
@@ -1885,6 +1874,27 @@
     <w:bookmarkEnd w:id="0"/>
     <w:p>
       <w:pPr>
+        <w:widowControl/>
+        <w:autoSpaceDE/>
+        <w:autoSpaceDN/>
+        <w:spacing w:after="160" w:line="259" w:lineRule="auto"/>
+        <w:rPr>
+          <w:b/>
+          <w:bCs/>
+          <w:sz w:val="24"/>
+          <w:szCs w:val="24"/>
+        </w:rPr>
+      </w:pPr>
+      <w:r>
+        <w:rPr>
+          <w:b/>
+          <w:bCs/>
+        </w:rPr>
+        <w:br w:type="page"/>
+      </w:r>
+    </w:p>
+    <w:p>
+      <w:pPr>
         <w:pStyle w:val="BodyText"/>
         <w:spacing w:before="137" w:line="360" w:lineRule="auto"/>
         <w:ind w:left="284" w:right="766"/>
@@ -1901,6 +1911,7 @@
           <w:bCs/>
           <w:lang w:val="en-GB"/>
         </w:rPr>
+        <w:lastRenderedPageBreak/>
         <w:t>Algorithm 2</w:t>
       </w:r>
     </w:p>
@@ -2289,7 +2300,6 @@
         <w:rPr>
           <w:lang w:val="en-GB"/>
         </w:rPr>
-        <w:lastRenderedPageBreak/>
         <w:t>Finally, the code loops over all integers from 2 to n and prints the ones that are still marked as True, which correspond to the prime numbers.</w:t>
       </w:r>
     </w:p>
@@ -2409,21 +2419,43 @@
     </w:p>
     <w:p>
       <w:pPr>
-        <w:pStyle w:val="BodyText"/>
-        <w:spacing w:before="137" w:line="360" w:lineRule="auto"/>
-        <w:ind w:left="284" w:right="766"/>
-        <w:rPr>
-          <w:b/>
-          <w:bCs/>
-          <w:lang w:val="en-GB"/>
-        </w:rPr>
-      </w:pPr>
-      <w:r>
-        <w:rPr>
-          <w:b/>
-          <w:bCs/>
-          <w:lang w:val="en-GB"/>
-        </w:rPr>
+        <w:widowControl/>
+        <w:autoSpaceDE/>
+        <w:autoSpaceDN/>
+        <w:spacing w:after="160" w:line="259" w:lineRule="auto"/>
+        <w:rPr>
+          <w:b/>
+          <w:bCs/>
+          <w:sz w:val="24"/>
+          <w:szCs w:val="24"/>
+        </w:rPr>
+      </w:pPr>
+      <w:r>
+        <w:rPr>
+          <w:b/>
+          <w:bCs/>
+        </w:rPr>
+        <w:br w:type="page"/>
+      </w:r>
+    </w:p>
+    <w:p>
+      <w:pPr>
+        <w:pStyle w:val="BodyText"/>
+        <w:spacing w:before="137" w:line="360" w:lineRule="auto"/>
+        <w:ind w:left="284" w:right="766"/>
+        <w:rPr>
+          <w:b/>
+          <w:bCs/>
+          <w:lang w:val="en-GB"/>
+        </w:rPr>
+      </w:pPr>
+      <w:r>
+        <w:rPr>
+          <w:b/>
+          <w:bCs/>
+          <w:lang w:val="en-GB"/>
+        </w:rPr>
+        <w:lastRenderedPageBreak/>
         <w:t>Results:</w:t>
       </w:r>
     </w:p>
@@ -2443,10 +2475,10 @@
           <w:noProof/>
         </w:rPr>
         <w:drawing>
-          <wp:inline distT="0" distB="0" distL="0" distR="0" wp14:anchorId="6F98662C" wp14:editId="5672CB58">
-            <wp:extent cx="5410768" cy="4813160"/>
-            <wp:effectExtent l="0" t="0" r="0" b="6985"/>
-            <wp:docPr id="5" name="Picture 5"/>
+          <wp:inline distT="0" distB="0" distL="0" distR="0" wp14:anchorId="40C93792" wp14:editId="1C41869C">
+            <wp:extent cx="5410425" cy="3598113"/>
+            <wp:effectExtent l="0" t="0" r="0" b="2540"/>
+            <wp:docPr id="21" name="Picture 21"/>
             <wp:cNvGraphicFramePr>
               <a:graphicFrameLocks xmlns:a="http://schemas.openxmlformats.org/drawingml/2006/main" noChangeAspect="1"/>
             </wp:cNvGraphicFramePr>
@@ -2457,27 +2489,20 @@
                     <pic:cNvPr id="1" name=""/>
                     <pic:cNvPicPr/>
                   </pic:nvPicPr>
-                  <pic:blipFill rotWithShape="1">
+                  <pic:blipFill>
                     <a:blip r:embed="rId9"/>
-                    <a:srcRect r="1509" b="876"/>
-                    <a:stretch/>
+                    <a:stretch>
+                      <a:fillRect/>
+                    </a:stretch>
                   </pic:blipFill>
-                  <pic:spPr bwMode="auto">
+                  <pic:spPr>
                     <a:xfrm>
                       <a:off x="0" y="0"/>
-                      <a:ext cx="5467171" cy="4863333"/>
+                      <a:ext cx="5422705" cy="3606279"/>
                     </a:xfrm>
                     <a:prstGeom prst="rect">
                       <a:avLst/>
                     </a:prstGeom>
-                    <a:ln>
-                      <a:noFill/>
-                    </a:ln>
-                    <a:extLst>
-                      <a:ext uri="{53640926-AAD7-44D8-BBD7-CCE9431645EC}">
-                        <a14:shadowObscured xmlns:a14="http://schemas.microsoft.com/office/drawing/2010/main"/>
-                      </a:ext>
-                    </a:extLst>
                   </pic:spPr>
                 </pic:pic>
               </a:graphicData>
@@ -2555,7 +2580,6 @@
           <w:bCs/>
           <w:lang w:val="en-GB"/>
         </w:rPr>
-        <w:lastRenderedPageBreak/>
         <w:t>The plot:</w:t>
       </w:r>
     </w:p>
@@ -2575,10 +2599,10 @@
           <w:noProof/>
         </w:rPr>
         <w:drawing>
-          <wp:inline distT="0" distB="0" distL="0" distR="0" wp14:anchorId="46A99828" wp14:editId="733F16BD">
-            <wp:extent cx="5676900" cy="4314825"/>
-            <wp:effectExtent l="0" t="0" r="0" b="9525"/>
-            <wp:docPr id="6" name="Picture 6"/>
+          <wp:inline distT="0" distB="0" distL="0" distR="0" wp14:anchorId="75F6302A" wp14:editId="3DBC386E">
+            <wp:extent cx="5218092" cy="4055512"/>
+            <wp:effectExtent l="0" t="0" r="1905" b="2540"/>
+            <wp:docPr id="20" name="Picture 20"/>
             <wp:cNvGraphicFramePr>
               <a:graphicFrameLocks xmlns:a="http://schemas.openxmlformats.org/drawingml/2006/main" noChangeAspect="1"/>
             </wp:cNvGraphicFramePr>
@@ -2598,7 +2622,7 @@
                   <pic:spPr>
                     <a:xfrm>
                       <a:off x="0" y="0"/>
-                      <a:ext cx="5676900" cy="4314825"/>
+                      <a:ext cx="5233535" cy="4067514"/>
                     </a:xfrm>
                     <a:prstGeom prst="rect">
                       <a:avLst/>
@@ -2681,6 +2705,7 @@
           <w:bCs/>
           <w:lang w:val="en-GB"/>
         </w:rPr>
+        <w:lastRenderedPageBreak/>
         <w:t>Algorithm</w:t>
       </w:r>
       <w:r>
@@ -3105,14 +3130,7 @@
         <w:rPr>
           <w:lang w:val="en-GB"/>
         </w:rPr>
-        <w:t xml:space="preserve"> (starting from </w:t>
-      </w:r>
-      <w:r>
-        <w:rPr>
-          <w:lang w:val="en-GB"/>
-        </w:rPr>
-        <w:lastRenderedPageBreak/>
-        <w:t xml:space="preserve">j=i+1). This is because all the multiples of </w:t>
+        <w:t xml:space="preserve"> (starting from j=i+1). This is because all the multiples of </w:t>
       </w:r>
       <w:proofErr w:type="spellStart"/>
       <w:r>
@@ -3195,9 +3213,9 @@
           <w:noProof/>
         </w:rPr>
         <w:drawing>
-          <wp:inline distT="0" distB="0" distL="0" distR="0" wp14:anchorId="72C70675" wp14:editId="6ACA79DC">
-            <wp:extent cx="1349057" cy="2125227"/>
-            <wp:effectExtent l="0" t="0" r="3810" b="8890"/>
+          <wp:inline distT="0" distB="0" distL="0" distR="0" wp14:anchorId="72C70675" wp14:editId="71FC6371">
+            <wp:extent cx="2125683" cy="3348681"/>
+            <wp:effectExtent l="0" t="0" r="8255" b="4445"/>
             <wp:docPr id="15" name="Picture 15"/>
             <wp:cNvGraphicFramePr>
               <a:graphicFrameLocks xmlns:a="http://schemas.openxmlformats.org/drawingml/2006/main" noChangeAspect="1"/>
@@ -3218,7 +3236,7 @@
                   <pic:spPr>
                     <a:xfrm>
                       <a:off x="0" y="0"/>
-                      <a:ext cx="1360913" cy="2143905"/>
+                      <a:ext cx="2155939" cy="3396344"/>
                     </a:xfrm>
                     <a:prstGeom prst="rect">
                       <a:avLst/>
@@ -3308,6 +3326,7 @@
           <w:bCs/>
           <w:lang w:val="en-GB"/>
         </w:rPr>
+        <w:lastRenderedPageBreak/>
         <w:t>Results:</w:t>
       </w:r>
     </w:p>
@@ -3327,10 +3346,10 @@
           <w:noProof/>
         </w:rPr>
         <w:drawing>
-          <wp:inline distT="0" distB="0" distL="0" distR="0" wp14:anchorId="697F1F9D" wp14:editId="30F64AEC">
-            <wp:extent cx="5172075" cy="4551669"/>
-            <wp:effectExtent l="0" t="0" r="0" b="1905"/>
-            <wp:docPr id="7" name="Picture 7"/>
+          <wp:inline distT="0" distB="0" distL="0" distR="0" wp14:anchorId="3BB38D7A" wp14:editId="73956A2D">
+            <wp:extent cx="5351384" cy="3538396"/>
+            <wp:effectExtent l="0" t="0" r="1905" b="5080"/>
+            <wp:docPr id="22" name="Picture 22"/>
             <wp:cNvGraphicFramePr>
               <a:graphicFrameLocks xmlns:a="http://schemas.openxmlformats.org/drawingml/2006/main" noChangeAspect="1"/>
             </wp:cNvGraphicFramePr>
@@ -3350,7 +3369,7 @@
                   <pic:spPr>
                     <a:xfrm>
                       <a:off x="0" y="0"/>
-                      <a:ext cx="5196021" cy="4572743"/>
+                      <a:ext cx="5364004" cy="3546740"/>
                     </a:xfrm>
                     <a:prstGeom prst="rect">
                       <a:avLst/>
@@ -3440,7 +3459,6 @@
           <w:bCs/>
           <w:lang w:val="en-GB"/>
         </w:rPr>
-        <w:lastRenderedPageBreak/>
         <w:t>The plot:</w:t>
       </w:r>
     </w:p>
@@ -3460,10 +3478,10 @@
           <w:noProof/>
         </w:rPr>
         <w:drawing>
-          <wp:inline distT="0" distB="0" distL="0" distR="0" wp14:anchorId="46AC7024" wp14:editId="6056E7F2">
-            <wp:extent cx="5724525" cy="4352925"/>
-            <wp:effectExtent l="0" t="0" r="9525" b="9525"/>
-            <wp:docPr id="8" name="Picture 8"/>
+          <wp:inline distT="0" distB="0" distL="0" distR="0" wp14:anchorId="39717996" wp14:editId="4C9E62FC">
+            <wp:extent cx="5058888" cy="4048898"/>
+            <wp:effectExtent l="0" t="0" r="8890" b="8890"/>
+            <wp:docPr id="23" name="Picture 23"/>
             <wp:cNvGraphicFramePr>
               <a:graphicFrameLocks xmlns:a="http://schemas.openxmlformats.org/drawingml/2006/main" noChangeAspect="1"/>
             </wp:cNvGraphicFramePr>
@@ -3483,7 +3501,7 @@
                   <pic:spPr>
                     <a:xfrm>
                       <a:off x="0" y="0"/>
-                      <a:ext cx="5724525" cy="4352925"/>
+                      <a:ext cx="5066195" cy="4054746"/>
                     </a:xfrm>
                     <a:prstGeom prst="rect">
                       <a:avLst/>
@@ -3558,6 +3576,7 @@
           <w:bCs/>
           <w:lang w:val="en-GB"/>
         </w:rPr>
+        <w:lastRenderedPageBreak/>
         <w:t>Algorithm 4</w:t>
       </w:r>
     </w:p>
@@ -4029,14 +4048,7 @@
         <w:rPr>
           <w:lang w:val="en-GB"/>
         </w:rPr>
-        <w:t xml:space="preserve">The outer loop iterates over all integers from 2 to n. The inner loop starts at j=1 and checks all </w:t>
-      </w:r>
-      <w:r>
-        <w:rPr>
-          <w:lang w:val="en-GB"/>
-        </w:rPr>
-        <w:lastRenderedPageBreak/>
-        <w:t xml:space="preserve">numbers less than </w:t>
+        <w:t xml:space="preserve">The outer loop iterates over all integers from 2 to n. The inner loop starts at j=1 and checks all numbers less than </w:t>
       </w:r>
       <w:proofErr w:type="spellStart"/>
       <w:r>
@@ -4133,10 +4145,10 @@
           <w:noProof/>
         </w:rPr>
         <w:drawing>
-          <wp:inline distT="0" distB="0" distL="0" distR="0" wp14:anchorId="71E0C80C" wp14:editId="56E26594">
-            <wp:extent cx="1192517" cy="1895475"/>
-            <wp:effectExtent l="0" t="0" r="8255" b="0"/>
-            <wp:docPr id="16" name="Picture 16"/>
+          <wp:inline distT="0" distB="0" distL="0" distR="0" wp14:anchorId="339B0B07" wp14:editId="7E0BB98A">
+            <wp:extent cx="1947553" cy="3359902"/>
+            <wp:effectExtent l="0" t="0" r="0" b="0"/>
+            <wp:docPr id="26" name="Picture 26"/>
             <wp:cNvGraphicFramePr>
               <a:graphicFrameLocks xmlns:a="http://schemas.openxmlformats.org/drawingml/2006/main" noChangeAspect="1"/>
             </wp:cNvGraphicFramePr>
@@ -4156,7 +4168,7 @@
                   <pic:spPr>
                     <a:xfrm>
                       <a:off x="0" y="0"/>
-                      <a:ext cx="1196703" cy="1902129"/>
+                      <a:ext cx="1966819" cy="3393140"/>
                     </a:xfrm>
                     <a:prstGeom prst="rect">
                       <a:avLst/>
@@ -4246,6 +4258,7 @@
           <w:bCs/>
           <w:lang w:val="en-GB"/>
         </w:rPr>
+        <w:lastRenderedPageBreak/>
         <w:t>Results:</w:t>
       </w:r>
     </w:p>
@@ -4265,10 +4278,10 @@
           <w:noProof/>
         </w:rPr>
         <w:drawing>
-          <wp:inline distT="0" distB="0" distL="0" distR="0" wp14:anchorId="4DFD69F9" wp14:editId="42B80AC2">
-            <wp:extent cx="4991100" cy="4466262"/>
+          <wp:inline distT="0" distB="0" distL="0" distR="0" wp14:anchorId="2F8CD569" wp14:editId="0BBAB92A">
+            <wp:extent cx="5414883" cy="3610099"/>
             <wp:effectExtent l="0" t="0" r="0" b="0"/>
-            <wp:docPr id="9" name="Picture 9"/>
+            <wp:docPr id="25" name="Picture 25"/>
             <wp:cNvGraphicFramePr>
               <a:graphicFrameLocks xmlns:a="http://schemas.openxmlformats.org/drawingml/2006/main" noChangeAspect="1"/>
             </wp:cNvGraphicFramePr>
@@ -4288,7 +4301,7 @@
                   <pic:spPr>
                     <a:xfrm>
                       <a:off x="0" y="0"/>
-                      <a:ext cx="4997705" cy="4472172"/>
+                      <a:ext cx="5427379" cy="3618430"/>
                     </a:xfrm>
                     <a:prstGeom prst="rect">
                       <a:avLst/>
@@ -4378,7 +4391,6 @@
           <w:bCs/>
           <w:lang w:val="en-GB"/>
         </w:rPr>
-        <w:lastRenderedPageBreak/>
         <w:t>The plot:</w:t>
       </w:r>
     </w:p>
@@ -4397,10 +4409,10 @@
           <w:noProof/>
         </w:rPr>
         <w:drawing>
-          <wp:inline distT="0" distB="0" distL="0" distR="0" wp14:anchorId="58493B44" wp14:editId="0C738A54">
-            <wp:extent cx="5667375" cy="4324350"/>
-            <wp:effectExtent l="0" t="0" r="9525" b="0"/>
-            <wp:docPr id="10" name="Picture 10"/>
+          <wp:inline distT="0" distB="0" distL="0" distR="0" wp14:anchorId="2723373D" wp14:editId="6ABB2FC3">
+            <wp:extent cx="5146716" cy="4016949"/>
+            <wp:effectExtent l="0" t="0" r="0" b="3175"/>
+            <wp:docPr id="24" name="Picture 24"/>
             <wp:cNvGraphicFramePr>
               <a:graphicFrameLocks xmlns:a="http://schemas.openxmlformats.org/drawingml/2006/main" noChangeAspect="1"/>
             </wp:cNvGraphicFramePr>
@@ -4420,7 +4432,7 @@
                   <pic:spPr>
                     <a:xfrm>
                       <a:off x="0" y="0"/>
-                      <a:ext cx="5667375" cy="4324350"/>
+                      <a:ext cx="5158080" cy="4025818"/>
                     </a:xfrm>
                     <a:prstGeom prst="rect">
                       <a:avLst/>
@@ -4499,19 +4511,6 @@
         <w:pStyle w:val="BodyText"/>
         <w:spacing w:before="137" w:line="360" w:lineRule="auto"/>
         <w:ind w:left="284" w:right="766"/>
-        <w:jc w:val="both"/>
-        <w:rPr>
-          <w:b/>
-          <w:bCs/>
-          <w:lang w:val="en-GB"/>
-        </w:rPr>
-      </w:pPr>
-    </w:p>
-    <w:p>
-      <w:pPr>
-        <w:pStyle w:val="BodyText"/>
-        <w:spacing w:before="137" w:line="360" w:lineRule="auto"/>
-        <w:ind w:left="284" w:right="766"/>
         <w:jc w:val="center"/>
         <w:rPr>
           <w:b/>
@@ -4525,6 +4524,7 @@
           <w:bCs/>
           <w:lang w:val="en-GB"/>
         </w:rPr>
+        <w:lastRenderedPageBreak/>
         <w:t>Algorithm 5</w:t>
       </w:r>
     </w:p>
@@ -5003,7 +5003,6 @@
         <w:rPr>
           <w:lang w:val="en-GB"/>
         </w:rPr>
-        <w:lastRenderedPageBreak/>
         <w:t xml:space="preserve">The outer loop iterates over all integers from 2 to n. The inner loop starts at j=2 and checks all numbers less than or equal to the square root of </w:t>
       </w:r>
       <w:proofErr w:type="spellStart"/>
@@ -5104,9 +5103,9 @@
           <w:noProof/>
         </w:rPr>
         <w:drawing>
-          <wp:inline distT="0" distB="0" distL="0" distR="0" wp14:anchorId="0EE9C214" wp14:editId="041F8E16">
-            <wp:extent cx="1310824" cy="2300220"/>
-            <wp:effectExtent l="0" t="0" r="3810" b="5080"/>
+          <wp:inline distT="0" distB="0" distL="0" distR="0" wp14:anchorId="0EE9C214" wp14:editId="60704ADC">
+            <wp:extent cx="1840675" cy="3229998"/>
+            <wp:effectExtent l="0" t="0" r="7620" b="8890"/>
             <wp:docPr id="17" name="Picture 17"/>
             <wp:cNvGraphicFramePr>
               <a:graphicFrameLocks xmlns:a="http://schemas.openxmlformats.org/drawingml/2006/main" noChangeAspect="1"/>
@@ -5127,7 +5126,7 @@
                   <pic:spPr>
                     <a:xfrm>
                       <a:off x="0" y="0"/>
-                      <a:ext cx="1319423" cy="2315310"/>
+                      <a:ext cx="1870809" cy="3282877"/>
                     </a:xfrm>
                     <a:prstGeom prst="rect">
                       <a:avLst/>
@@ -5235,6 +5234,7 @@
           <w:bCs/>
           <w:lang w:val="en-GB"/>
         </w:rPr>
+        <w:lastRenderedPageBreak/>
         <w:t>Results:</w:t>
       </w:r>
     </w:p>
@@ -5255,10 +5255,10 @@
           <w:noProof/>
         </w:rPr>
         <w:drawing>
-          <wp:inline distT="0" distB="0" distL="0" distR="0" wp14:anchorId="0A4FA01D" wp14:editId="2EA80A7A">
-            <wp:extent cx="4306562" cy="3852862"/>
-            <wp:effectExtent l="0" t="0" r="0" b="0"/>
-            <wp:docPr id="11" name="Picture 11"/>
+          <wp:inline distT="0" distB="0" distL="0" distR="0" wp14:anchorId="0AF054B8" wp14:editId="494BF586">
+            <wp:extent cx="5232631" cy="3516796"/>
+            <wp:effectExtent l="0" t="0" r="6350" b="7620"/>
+            <wp:docPr id="28" name="Picture 28"/>
             <wp:cNvGraphicFramePr>
               <a:graphicFrameLocks xmlns:a="http://schemas.openxmlformats.org/drawingml/2006/main" noChangeAspect="1"/>
             </wp:cNvGraphicFramePr>
@@ -5278,7 +5278,7 @@
                   <pic:spPr>
                     <a:xfrm>
                       <a:off x="0" y="0"/>
-                      <a:ext cx="4330844" cy="3874585"/>
+                      <a:ext cx="5238114" cy="3520481"/>
                     </a:xfrm>
                     <a:prstGeom prst="rect">
                       <a:avLst/>
@@ -5386,7 +5386,6 @@
           <w:bCs/>
           <w:lang w:val="en-GB"/>
         </w:rPr>
-        <w:lastRenderedPageBreak/>
         <w:t>The plot:</w:t>
       </w:r>
     </w:p>
@@ -5407,10 +5406,10 @@
           <w:noProof/>
         </w:rPr>
         <w:drawing>
-          <wp:inline distT="0" distB="0" distL="0" distR="0" wp14:anchorId="2ED6F7E7" wp14:editId="07F12CB1">
-            <wp:extent cx="5619750" cy="4371975"/>
-            <wp:effectExtent l="0" t="0" r="0" b="9525"/>
-            <wp:docPr id="12" name="Picture 12"/>
+          <wp:inline distT="0" distB="0" distL="0" distR="0" wp14:anchorId="23195A4C" wp14:editId="500BF444">
+            <wp:extent cx="4902999" cy="3978234"/>
+            <wp:effectExtent l="0" t="0" r="0" b="3810"/>
+            <wp:docPr id="27" name="Picture 27"/>
             <wp:cNvGraphicFramePr>
               <a:graphicFrameLocks xmlns:a="http://schemas.openxmlformats.org/drawingml/2006/main" noChangeAspect="1"/>
             </wp:cNvGraphicFramePr>
@@ -5430,7 +5429,7 @@
                   <pic:spPr>
                     <a:xfrm>
                       <a:off x="0" y="0"/>
-                      <a:ext cx="5619750" cy="4371975"/>
+                      <a:ext cx="4910365" cy="3984211"/>
                     </a:xfrm>
                     <a:prstGeom prst="rect">
                       <a:avLst/>
@@ -5510,14 +5509,17 @@
       </w:pPr>
       <w:r>
         <w:rPr>
+          <w:b/>
+          <w:bCs/>
           <w:noProof/>
+          <w:lang w:val="en-GB"/>
         </w:rPr>
         <w:lastRenderedPageBreak/>
         <w:drawing>
-          <wp:inline distT="0" distB="0" distL="0" distR="0" wp14:anchorId="18DB9CA4" wp14:editId="3C14FBAC">
-            <wp:extent cx="5543550" cy="4391025"/>
-            <wp:effectExtent l="0" t="0" r="0" b="9525"/>
-            <wp:docPr id="1" name="Picture 1"/>
+          <wp:inline distT="0" distB="0" distL="0" distR="0" wp14:anchorId="63571EFA" wp14:editId="10DD706B">
+            <wp:extent cx="6099530" cy="6032581"/>
+            <wp:effectExtent l="0" t="0" r="0" b="6350"/>
+            <wp:docPr id="18" name="Picture 18"/>
             <wp:cNvGraphicFramePr>
               <a:graphicFrameLocks xmlns:a="http://schemas.openxmlformats.org/drawingml/2006/main" noChangeAspect="1"/>
             </wp:cNvGraphicFramePr>
@@ -5525,11 +5527,17 @@
               <a:graphicData uri="http://schemas.openxmlformats.org/drawingml/2006/picture">
                 <pic:pic xmlns:pic="http://schemas.openxmlformats.org/drawingml/2006/picture">
                   <pic:nvPicPr>
-                    <pic:cNvPr id="1" name=""/>
+                    <pic:cNvPr id="18" name="Picture 18"/>
                     <pic:cNvPicPr/>
                   </pic:nvPicPr>
                   <pic:blipFill>
-                    <a:blip r:embed="rId20"/>
+                    <a:blip r:embed="rId20" cstate="print">
+                      <a:extLst>
+                        <a:ext uri="{28A0092B-C50C-407E-A947-70E740481C1C}">
+                          <a14:useLocalDpi xmlns:a14="http://schemas.microsoft.com/office/drawing/2010/main" val="0"/>
+                        </a:ext>
+                      </a:extLst>
+                    </a:blip>
                     <a:stretch>
                       <a:fillRect/>
                     </a:stretch>
@@ -5537,7 +5545,7 @@
                   <pic:spPr>
                     <a:xfrm>
                       <a:off x="0" y="0"/>
-                      <a:ext cx="5543550" cy="4391025"/>
+                      <a:ext cx="6107410" cy="6040375"/>
                     </a:xfrm>
                     <a:prstGeom prst="rect">
                       <a:avLst/>
@@ -5557,8 +5565,6 @@
         <w:ind w:left="284" w:right="766"/>
         <w:jc w:val="both"/>
         <w:rPr>
-          <w:b/>
-          <w:bCs/>
           <w:lang w:val="en-GB"/>
         </w:rPr>
       </w:pPr>
@@ -5586,14 +5592,6 @@
         </w:rPr>
         <w:t>. All algorithms</w:t>
       </w:r>
-      <w:r>
-        <w:rPr>
-          <w:b/>
-          <w:bCs/>
-          <w:lang w:val="en-GB"/>
-        </w:rPr>
-        <w:t xml:space="preserve"> zoomed in</w:t>
-      </w:r>
     </w:p>
     <w:p>
       <w:pPr>
@@ -5609,44 +5607,11 @@
       </w:pPr>
       <w:r>
         <w:rPr>
-          <w:noProof/>
-        </w:rPr>
-        <w:lastRenderedPageBreak/>
-        <w:drawing>
-          <wp:inline distT="0" distB="0" distL="0" distR="0" wp14:anchorId="20AFCA06" wp14:editId="7E64817C">
-            <wp:extent cx="6479540" cy="6435090"/>
-            <wp:effectExtent l="0" t="0" r="0" b="3810"/>
-            <wp:docPr id="13" name="Picture 13"/>
-            <wp:cNvGraphicFramePr>
-              <a:graphicFrameLocks xmlns:a="http://schemas.openxmlformats.org/drawingml/2006/main" noChangeAspect="1"/>
-            </wp:cNvGraphicFramePr>
-            <a:graphic xmlns:a="http://schemas.openxmlformats.org/drawingml/2006/main">
-              <a:graphicData uri="http://schemas.openxmlformats.org/drawingml/2006/picture">
-                <pic:pic xmlns:pic="http://schemas.openxmlformats.org/drawingml/2006/picture">
-                  <pic:nvPicPr>
-                    <pic:cNvPr id="1" name=""/>
-                    <pic:cNvPicPr/>
-                  </pic:nvPicPr>
-                  <pic:blipFill>
-                    <a:blip r:embed="rId21"/>
-                    <a:stretch>
-                      <a:fillRect/>
-                    </a:stretch>
-                  </pic:blipFill>
-                  <pic:spPr>
-                    <a:xfrm>
-                      <a:off x="0" y="0"/>
-                      <a:ext cx="6479540" cy="6435090"/>
-                    </a:xfrm>
-                    <a:prstGeom prst="rect">
-                      <a:avLst/>
-                    </a:prstGeom>
-                  </pic:spPr>
-                </pic:pic>
-              </a:graphicData>
-            </a:graphic>
-          </wp:inline>
-        </w:drawing>
+          <w:b/>
+          <w:bCs/>
+          <w:lang w:val="en-GB"/>
+        </w:rPr>
+        <w:t>Conclusion:</w:t>
       </w:r>
     </w:p>
     <w:p>
@@ -5661,27 +5626,33 @@
       </w:pPr>
       <w:r>
         <w:rPr>
-          <w:b/>
-          <w:bCs/>
-          <w:lang w:val="en-GB"/>
-        </w:rPr>
-        <w:t>Figure 1</w:t>
-      </w:r>
-      <w:r>
-        <w:rPr>
-          <w:b/>
-          <w:bCs/>
-          <w:lang w:val="en-GB"/>
-        </w:rPr>
-        <w:t>7</w:t>
-      </w:r>
-      <w:r>
-        <w:rPr>
-          <w:b/>
-          <w:bCs/>
-          <w:lang w:val="en-GB"/>
-        </w:rPr>
-        <w:t>. All algorithms</w:t>
+          <w:lang w:val="en-GB"/>
+        </w:rPr>
+        <w:t>The</w:t>
+      </w:r>
+      <w:r>
+        <w:rPr>
+          <w:lang w:val="en-GB"/>
+        </w:rPr>
+        <w:t xml:space="preserve"> 1,2,5</w:t>
+      </w:r>
+      <w:r>
+        <w:rPr>
+          <w:lang w:val="en-GB"/>
+        </w:rPr>
+        <w:t xml:space="preserve"> algorithms are very similar based on time complexity</w:t>
+      </w:r>
+      <w:r>
+        <w:rPr>
+          <w:lang w:val="en-GB"/>
+        </w:rPr>
+        <w:t xml:space="preserve"> each performing great, while 3 and 4 are similar, both performing bad</w:t>
+      </w:r>
+      <w:r>
+        <w:rPr>
+          <w:lang w:val="en-GB"/>
+        </w:rPr>
+        <w:t xml:space="preserve">. </w:t>
       </w:r>
     </w:p>
     <w:p>
@@ -5702,47 +5673,9 @@
           <w:bCs/>
           <w:lang w:val="en-GB"/>
         </w:rPr>
-        <w:t>Conclusion:</w:t>
-      </w:r>
-    </w:p>
-    <w:p>
-      <w:pPr>
-        <w:pStyle w:val="BodyText"/>
-        <w:spacing w:before="137" w:line="360" w:lineRule="auto"/>
-        <w:ind w:left="284" w:right="766"/>
-        <w:jc w:val="both"/>
-        <w:rPr>
-          <w:lang w:val="en-GB"/>
-        </w:rPr>
-      </w:pPr>
-      <w:r>
-        <w:rPr>
-          <w:lang w:val="en-GB"/>
-        </w:rPr>
-        <w:t xml:space="preserve">The algorithms are very similar based on time complexity, and each time perform differently. So, I cannot say which one is the best, but there will be no problem to choose either of them.  </w:t>
-      </w:r>
-    </w:p>
-    <w:p>
-      <w:pPr>
-        <w:pStyle w:val="BodyText"/>
-        <w:spacing w:before="137" w:line="360" w:lineRule="auto"/>
-        <w:ind w:left="284" w:right="766"/>
-        <w:jc w:val="both"/>
-        <w:rPr>
-          <w:b/>
-          <w:bCs/>
-          <w:lang w:val="en-GB"/>
-        </w:rPr>
-      </w:pPr>
-      <w:r>
-        <w:rPr>
-          <w:b/>
-          <w:bCs/>
-          <w:lang w:val="en-GB"/>
-        </w:rPr>
         <w:t xml:space="preserve">Link to GitHub: </w:t>
       </w:r>
-      <w:hyperlink r:id="rId22" w:history="1">
+      <w:hyperlink r:id="rId21" w:history="1">
         <w:r>
           <w:rPr>
             <w:rStyle w:val="Hyperlink"/>

</xml_diff>